<commit_message>
Adds exercise 1 output to answer sheet
</commit_message>
<xml_diff>
--- a/lab5/Answer_sheet4.docx
+++ b/lab5/Answer_sheet4.docx
@@ -114,27 +114,28 @@
         </w:rPr>
         <w:t xml:space="preserve"> </w:t>
       </w:r>
-    </w:p>
-    <w:p>
-      <w:pPr>
-        <w:rPr>
-          <w:rFonts w:ascii="Times New Roman" w:hAnsi="Times New Roman" w:cs="Times New Roman"/>
+      <w:r>
+        <w:rPr>
+          <w:rFonts w:ascii="Times New Roman" w:hAnsi="Times New Roman" w:cs="Times New Roman"/>
+          <w:b/>
+          <w:bCs/>
           <w:sz w:val="32"/>
           <w:szCs w:val="32"/>
         </w:rPr>
-      </w:pPr>
-    </w:p>
-    <w:p>
-      <w:pPr>
-        <w:rPr>
-          <w:rFonts w:ascii="Times New Roman" w:hAnsi="Times New Roman" w:cs="Times New Roman"/>
-          <w:b/>
-          <w:bCs/>
+        <w:t>B02</w:t>
+      </w:r>
+    </w:p>
+    <w:p>
+      <w:pPr>
+        <w:rPr>
+          <w:rFonts w:ascii="Times New Roman" w:hAnsi="Times New Roman" w:cs="Times New Roman"/>
           <w:sz w:val="32"/>
           <w:szCs w:val="32"/>
         </w:rPr>
       </w:pPr>
-      <w:r>
+    </w:p>
+    <w:p>
+      <w:pPr>
         <w:rPr>
           <w:rFonts w:ascii="Times New Roman" w:hAnsi="Times New Roman" w:cs="Times New Roman"/>
           <w:b/>
@@ -142,16 +143,36 @@
           <w:sz w:val="32"/>
           <w:szCs w:val="32"/>
         </w:rPr>
-        <w:t>GitHub Link:</w:t>
-      </w:r>
-    </w:p>
-    <w:p>
-      <w:pPr>
-        <w:rPr>
-          <w:rFonts w:ascii="Times New Roman" w:hAnsi="Times New Roman" w:cs="Times New Roman"/>
+      </w:pPr>
+      <w:r>
+        <w:rPr>
+          <w:rFonts w:ascii="Times New Roman" w:hAnsi="Times New Roman" w:cs="Times New Roman"/>
+          <w:b/>
+          <w:bCs/>
           <w:sz w:val="32"/>
           <w:szCs w:val="32"/>
         </w:rPr>
+        <w:t>GitHub Link:</w:t>
+      </w:r>
+    </w:p>
+    <w:p>
+      <w:pPr>
+        <w:rPr>
+          <w:rFonts w:ascii="Times New Roman" w:hAnsi="Times New Roman" w:cs="Times New Roman"/>
+          <w:b/>
+          <w:bCs/>
+          <w:sz w:val="32"/>
+          <w:szCs w:val="32"/>
+        </w:rPr>
+      </w:pPr>
+    </w:p>
+    <w:p>
+      <w:pPr>
+        <w:rPr>
+          <w:rFonts w:ascii="Times New Roman" w:hAnsi="Times New Roman" w:cs="Times New Roman"/>
+          <w:sz w:val="32"/>
+          <w:szCs w:val="32"/>
+        </w:rPr>
       </w:pPr>
     </w:p>
     <w:p>
@@ -185,24 +206,180 @@
         <w:rPr>
           <w:rFonts w:ascii="Times New Roman" w:hAnsi="Times New Roman" w:cs="Times New Roman"/>
         </w:rPr>
-        <w:t>Name 1 (UCID#)</w:t>
-      </w:r>
-    </w:p>
-    <w:p>
-      <w:pPr>
-        <w:rPr>
-          <w:rFonts w:ascii="Times New Roman" w:hAnsi="Times New Roman" w:cs="Times New Roman"/>
-        </w:rPr>
-      </w:pPr>
-      <w:r>
-        <w:rPr>
-          <w:rFonts w:ascii="Times New Roman" w:hAnsi="Times New Roman" w:cs="Times New Roman"/>
-        </w:rPr>
-        <w:t>Name 2 (UCID#)</w:t>
+        <w:t>Eric Tourigny</w:t>
+      </w:r>
+      <w:r>
+        <w:rPr>
+          <w:rFonts w:ascii="Times New Roman" w:hAnsi="Times New Roman" w:cs="Times New Roman"/>
+        </w:rPr>
+        <w:t xml:space="preserve"> (</w:t>
+      </w:r>
+      <w:r>
+        <w:rPr>
+          <w:rFonts w:ascii="Times New Roman" w:hAnsi="Times New Roman" w:cs="Times New Roman"/>
+        </w:rPr>
+        <w:t>30215666</w:t>
+      </w:r>
+      <w:r>
+        <w:rPr>
+          <w:rFonts w:ascii="Times New Roman" w:hAnsi="Times New Roman" w:cs="Times New Roman"/>
+        </w:rPr>
+        <w:t>)</w:t>
+      </w:r>
+    </w:p>
+    <w:p>
+      <w:pPr>
+        <w:rPr>
+          <w:rFonts w:ascii="Times New Roman" w:hAnsi="Times New Roman" w:cs="Times New Roman"/>
+        </w:rPr>
+      </w:pPr>
+      <w:proofErr w:type="spellStart"/>
+      <w:r>
+        <w:rPr>
+          <w:rFonts w:ascii="Times New Roman" w:hAnsi="Times New Roman" w:cs="Times New Roman"/>
+        </w:rPr>
+        <w:t>Spiian</w:t>
+      </w:r>
+      <w:proofErr w:type="spellEnd"/>
+      <w:r>
+        <w:rPr>
+          <w:rFonts w:ascii="Times New Roman" w:hAnsi="Times New Roman" w:cs="Times New Roman"/>
+        </w:rPr>
+        <w:t>, Artem</w:t>
+      </w:r>
+      <w:r>
+        <w:rPr>
+          <w:rFonts w:ascii="Times New Roman" w:hAnsi="Times New Roman" w:cs="Times New Roman"/>
+        </w:rPr>
+        <w:t xml:space="preserve"> (</w:t>
+      </w:r>
+      <w:r>
+        <w:rPr>
+          <w:rFonts w:ascii="Times New Roman" w:hAnsi="Times New Roman" w:cs="Times New Roman"/>
+        </w:rPr>
+        <w:t>10192898</w:t>
+      </w:r>
+      <w:r>
+        <w:rPr>
+          <w:rFonts w:ascii="Times New Roman" w:hAnsi="Times New Roman" w:cs="Times New Roman"/>
+        </w:rPr>
+        <w:t>)</w:t>
       </w:r>
     </w:p>
     <w:p/>
     <w:p/>
+    <w:p>
+      <w:pPr>
+        <w:rPr>
+          <w:rFonts w:ascii="Times New Roman" w:hAnsi="Times New Roman" w:cs="Times New Roman"/>
+          <w:b/>
+          <w:bCs/>
+          <w:sz w:val="28"/>
+          <w:szCs w:val="28"/>
+        </w:rPr>
+      </w:pPr>
+      <w:r>
+        <w:rPr>
+          <w:rFonts w:ascii="Times New Roman" w:hAnsi="Times New Roman" w:cs="Times New Roman"/>
+          <w:b/>
+          <w:bCs/>
+          <w:sz w:val="28"/>
+          <w:szCs w:val="28"/>
+        </w:rPr>
+        <w:t>Exercise 1:</w:t>
+      </w:r>
+    </w:p>
+    <w:p>
+      <w:pPr>
+        <w:rPr>
+          <w:rFonts w:ascii="Times New Roman" w:hAnsi="Times New Roman" w:cs="Times New Roman"/>
+          <w:b/>
+          <w:bCs/>
+          <w:sz w:val="28"/>
+          <w:szCs w:val="28"/>
+        </w:rPr>
+      </w:pPr>
+    </w:p>
+    <w:p>
+      <w:pPr>
+        <w:rPr>
+          <w:rFonts w:ascii="Times New Roman" w:hAnsi="Times New Roman" w:cs="Times New Roman"/>
+          <w:b/>
+          <w:bCs/>
+          <w:sz w:val="28"/>
+          <w:szCs w:val="28"/>
+        </w:rPr>
+      </w:pPr>
+      <w:r>
+        <w:rPr>
+          <w:noProof/>
+        </w:rPr>
+        <w:drawing>
+          <wp:inline distT="0" distB="0" distL="0" distR="0" wp14:anchorId="5652C31B" wp14:editId="4305F71A">
+            <wp:extent cx="5943600" cy="922020"/>
+            <wp:effectExtent l="0" t="0" r="0" b="0"/>
+            <wp:docPr id="1184328251" name="Picture 1" descr="A screenshot of a computer"/>
+            <wp:cNvGraphicFramePr>
+              <a:graphicFrameLocks xmlns:a="http://schemas.openxmlformats.org/drawingml/2006/main" noChangeAspect="1"/>
+            </wp:cNvGraphicFramePr>
+            <a:graphic xmlns:a="http://schemas.openxmlformats.org/drawingml/2006/main">
+              <a:graphicData uri="http://schemas.openxmlformats.org/drawingml/2006/picture">
+                <pic:pic xmlns:pic="http://schemas.openxmlformats.org/drawingml/2006/picture">
+                  <pic:nvPicPr>
+                    <pic:cNvPr id="1184328251" name="Picture 1" descr="A screenshot of a computer"/>
+                    <pic:cNvPicPr/>
+                  </pic:nvPicPr>
+                  <pic:blipFill rotWithShape="1">
+                    <a:blip r:embed="rId5"/>
+                    <a:srcRect b="83722"/>
+                    <a:stretch/>
+                  </pic:blipFill>
+                  <pic:spPr bwMode="auto">
+                    <a:xfrm>
+                      <a:off x="0" y="0"/>
+                      <a:ext cx="5943600" cy="922020"/>
+                    </a:xfrm>
+                    <a:prstGeom prst="rect">
+                      <a:avLst/>
+                    </a:prstGeom>
+                    <a:ln>
+                      <a:noFill/>
+                    </a:ln>
+                    <a:extLst>
+                      <a:ext uri="{53640926-AAD7-44D8-BBD7-CCE9431645EC}">
+                        <a14:shadowObscured xmlns:a14="http://schemas.microsoft.com/office/drawing/2010/main"/>
+                      </a:ext>
+                    </a:extLst>
+                  </pic:spPr>
+                </pic:pic>
+              </a:graphicData>
+            </a:graphic>
+          </wp:inline>
+        </w:drawing>
+      </w:r>
+    </w:p>
+    <w:p>
+      <w:pPr>
+        <w:rPr>
+          <w:rFonts w:ascii="Times New Roman" w:hAnsi="Times New Roman" w:cs="Times New Roman"/>
+          <w:b/>
+          <w:bCs/>
+          <w:sz w:val="28"/>
+          <w:szCs w:val="28"/>
+        </w:rPr>
+      </w:pPr>
+    </w:p>
+    <w:p>
+      <w:pPr>
+        <w:rPr>
+          <w:rFonts w:ascii="Times New Roman" w:hAnsi="Times New Roman" w:cs="Times New Roman"/>
+          <w:b/>
+          <w:bCs/>
+          <w:sz w:val="28"/>
+          <w:szCs w:val="28"/>
+        </w:rPr>
+      </w:pPr>
+    </w:p>
     <w:p>
       <w:pPr>
         <w:rPr>

</xml_diff>

<commit_message>
Adds exercise 2 output
</commit_message>
<xml_diff>
--- a/lab5/Answer_sheet4.docx
+++ b/lab5/Answer_sheet4.docx
@@ -411,17 +411,63 @@
           <w:szCs w:val="28"/>
         </w:rPr>
       </w:pPr>
-    </w:p>
-    <w:p>
-      <w:pPr>
-        <w:rPr>
-          <w:rFonts w:ascii="Times New Roman" w:hAnsi="Times New Roman" w:cs="Times New Roman"/>
-          <w:b/>
-          <w:bCs/>
-          <w:sz w:val="28"/>
-          <w:szCs w:val="28"/>
-        </w:rPr>
-      </w:pPr>
+      <w:r>
+        <w:rPr>
+          <w:rFonts w:ascii="Times New Roman" w:hAnsi="Times New Roman" w:cs="Times New Roman"/>
+          <w:b/>
+          <w:bCs/>
+          <w:sz w:val="28"/>
+          <w:szCs w:val="28"/>
+        </w:rPr>
+        <w:br/>
+      </w:r>
+      <w:r>
+        <w:rPr>
+          <w:noProof/>
+        </w:rPr>
+        <w:drawing>
+          <wp:inline distT="0" distB="0" distL="0" distR="0" wp14:anchorId="5AC9A766" wp14:editId="09DFB35B">
+            <wp:extent cx="5943600" cy="2461260"/>
+            <wp:effectExtent l="0" t="0" r="0" b="0"/>
+            <wp:docPr id="1798619340" name="Picture 1" descr="A screenshot of a computer&#10;&#10;AI-generated content may be incorrect."/>
+            <wp:cNvGraphicFramePr>
+              <a:graphicFrameLocks xmlns:a="http://schemas.openxmlformats.org/drawingml/2006/main" noChangeAspect="1"/>
+            </wp:cNvGraphicFramePr>
+            <a:graphic xmlns:a="http://schemas.openxmlformats.org/drawingml/2006/main">
+              <a:graphicData uri="http://schemas.openxmlformats.org/drawingml/2006/picture">
+                <pic:pic xmlns:pic="http://schemas.openxmlformats.org/drawingml/2006/picture">
+                  <pic:nvPicPr>
+                    <pic:cNvPr id="1798619340" name="Picture 1" descr="A screenshot of a computer&#10;&#10;AI-generated content may be incorrect."/>
+                    <pic:cNvPicPr/>
+                  </pic:nvPicPr>
+                  <pic:blipFill rotWithShape="1">
+                    <a:blip r:embed="rId6"/>
+                    <a:srcRect b="56547"/>
+                    <a:stretch/>
+                  </pic:blipFill>
+                  <pic:spPr bwMode="auto">
+                    <a:xfrm>
+                      <a:off x="0" y="0"/>
+                      <a:ext cx="5943600" cy="2461260"/>
+                    </a:xfrm>
+                    <a:prstGeom prst="rect">
+                      <a:avLst/>
+                    </a:prstGeom>
+                    <a:ln>
+                      <a:noFill/>
+                    </a:ln>
+                    <a:extLst>
+                      <a:ext uri="{53640926-AAD7-44D8-BBD7-CCE9431645EC}">
+                        <a14:shadowObscured xmlns:a14="http://schemas.microsoft.com/office/drawing/2010/main"/>
+                      </a:ext>
+                    </a:extLst>
+                  </pic:spPr>
+                </pic:pic>
+              </a:graphicData>
+            </a:graphic>
+          </wp:inline>
+        </w:drawing>
+      </w:r>
     </w:p>
     <w:p>
       <w:pPr>

</xml_diff>